<commit_message>
Aulas 0, 1, 2 e 3
</commit_message>
<xml_diff>
--- a/00_ementa/plano_ensino_minicurso_r_2019_sebio.docx
+++ b/00_ementa/plano_ensino_minicurso_r_2019_sebio.docx
@@ -234,7 +234,7 @@
         <w:keepLines w:val="false"/>
         <w:pageBreakBefore w:val="false"/>
         <w:widowControl/>
-        <w:overflowPunct w:val="true"/>
+        <w:overflowPunct w:val="false"/>
         <w:bidi w:val="0"/>
         <w:snapToGrid w:val="true"/>
         <w:spacing w:lineRule="auto" w:line="240" w:before="0" w:after="0"/>
@@ -343,7 +343,7 @@
               <w:keepNext w:val="false"/>
               <w:keepLines w:val="false"/>
               <w:widowControl/>
-              <w:overflowPunct w:val="true"/>
+              <w:overflowPunct w:val="false"/>
               <w:bidi w:val="0"/>
               <w:snapToGrid w:val="true"/>
               <w:spacing w:lineRule="auto" w:line="240" w:before="0" w:after="0"/>
@@ -371,7 +371,7 @@
             <w:pPr>
               <w:pStyle w:val="Normal"/>
               <w:widowControl/>
-              <w:overflowPunct w:val="true"/>
+              <w:overflowPunct w:val="false"/>
               <w:bidi w:val="0"/>
               <w:snapToGrid w:val="true"/>
               <w:spacing w:lineRule="auto" w:line="240" w:before="0" w:after="0"/>
@@ -407,7 +407,7 @@
               <w:keepNext w:val="false"/>
               <w:keepLines w:val="false"/>
               <w:widowControl/>
-              <w:overflowPunct w:val="true"/>
+              <w:overflowPunct w:val="false"/>
               <w:bidi w:val="0"/>
               <w:snapToGrid w:val="true"/>
               <w:spacing w:lineRule="auto" w:line="240" w:before="0" w:after="0"/>
@@ -435,7 +435,7 @@
               <w:keepNext w:val="false"/>
               <w:keepLines w:val="false"/>
               <w:widowControl/>
-              <w:overflowPunct w:val="true"/>
+              <w:overflowPunct w:val="false"/>
               <w:bidi w:val="0"/>
               <w:snapToGrid w:val="true"/>
               <w:spacing w:lineRule="auto" w:line="240" w:before="0" w:after="0"/>
@@ -472,7 +472,7 @@
               <w:keepLines w:val="false"/>
               <w:widowControl/>
               <w:shd w:val="clear" w:fill="FFFFFF"/>
-              <w:overflowPunct w:val="true"/>
+              <w:overflowPunct w:val="false"/>
               <w:bidi w:val="0"/>
               <w:snapToGrid w:val="true"/>
               <w:spacing w:lineRule="auto" w:line="240" w:beforeAutospacing="0" w:before="0" w:afterAutospacing="0" w:after="0"/>
@@ -518,7 +518,7 @@
               <w:pStyle w:val="NormalWeb"/>
               <w:widowControl/>
               <w:shd w:val="clear" w:fill="FFFFFF"/>
-              <w:overflowPunct w:val="true"/>
+              <w:overflowPunct w:val="false"/>
               <w:bidi w:val="0"/>
               <w:snapToGrid w:val="true"/>
               <w:spacing w:lineRule="auto" w:line="240" w:beforeAutospacing="0" w:before="0" w:afterAutospacing="0" w:after="0"/>
@@ -541,7 +541,7 @@
               <w:pStyle w:val="NormalWeb"/>
               <w:widowControl/>
               <w:shd w:val="clear" w:fill="FFFFFF"/>
-              <w:overflowPunct w:val="true"/>
+              <w:overflowPunct w:val="false"/>
               <w:bidi w:val="0"/>
               <w:snapToGrid w:val="true"/>
               <w:spacing w:lineRule="auto" w:line="240" w:beforeAutospacing="0" w:before="0" w:afterAutospacing="0" w:after="0"/>
@@ -573,7 +573,7 @@
               <w:keepLines w:val="false"/>
               <w:widowControl/>
               <w:shd w:val="clear" w:fill="FFFFFF"/>
-              <w:overflowPunct w:val="true"/>
+              <w:overflowPunct w:val="false"/>
               <w:bidi w:val="0"/>
               <w:snapToGrid w:val="true"/>
               <w:spacing w:lineRule="auto" w:line="240" w:beforeAutospacing="0" w:before="0" w:afterAutospacing="0" w:after="0"/>
@@ -895,7 +895,7 @@
         <w:keepNext w:val="false"/>
         <w:keepLines w:val="false"/>
         <w:widowControl/>
-        <w:overflowPunct w:val="true"/>
+        <w:overflowPunct w:val="false"/>
         <w:bidi w:val="0"/>
         <w:snapToGrid w:val="true"/>
         <w:spacing w:lineRule="auto" w:line="240" w:before="0" w:after="0"/>
@@ -1611,25 +1611,7 @@
           <w:sz w:val="22"/>
           <w:szCs w:val="22"/>
         </w:rPr>
-        <w:t xml:space="preserve">) visualização de dados </w:t>
-      </w:r>
-      <w:r>
-        <w:rPr>
-          <w:rFonts w:eastAsia="Ubuntu" w:cs="Ubuntu" w:ascii="Ubuntu" w:hAnsi="Ubuntu"/>
-          <w:color w:val="181717"/>
-          <w:sz w:val="22"/>
-          <w:szCs w:val="22"/>
-        </w:rPr>
-        <w:t>(gráficos)</w:t>
-      </w:r>
-      <w:r>
-        <w:rPr>
-          <w:rFonts w:eastAsia="Ubuntu" w:cs="Ubuntu" w:ascii="Ubuntu" w:hAnsi="Ubuntu"/>
-          <w:color w:val="181717"/>
-          <w:sz w:val="22"/>
-          <w:szCs w:val="22"/>
-        </w:rPr>
-        <w:t xml:space="preserve">. A carga horária será de aproximadamente </w:t>
+        <w:t xml:space="preserve">) visualização de dados (gráficos). A carga horária será de aproximadamente </w:t>
       </w:r>
       <w:r>
         <w:rPr>
@@ -2149,7 +2131,25 @@
           <w:sz w:val="22"/>
           <w:szCs w:val="22"/>
         </w:rPr>
-        <w:t>2.9 Ambiente (</w:t>
+        <w:t>2.</w:t>
+      </w:r>
+      <w:r>
+        <w:rPr>
+          <w:rFonts w:eastAsia="Ubuntu" w:cs="Ubuntu" w:ascii="Ubuntu" w:hAnsi="Ubuntu"/>
+          <w:color w:val="181717"/>
+          <w:sz w:val="22"/>
+          <w:szCs w:val="22"/>
+        </w:rPr>
+        <w:t>9</w:t>
+      </w:r>
+      <w:r>
+        <w:rPr>
+          <w:rFonts w:eastAsia="Ubuntu" w:cs="Ubuntu" w:ascii="Ubuntu" w:hAnsi="Ubuntu"/>
+          <w:color w:val="181717"/>
+          <w:sz w:val="22"/>
+          <w:szCs w:val="22"/>
+        </w:rPr>
+        <w:t xml:space="preserve"> Ajuda (</w:t>
       </w:r>
       <w:r>
         <w:rPr>
@@ -2160,7 +2160,7 @@
           <w:sz w:val="22"/>
           <w:szCs w:val="22"/>
         </w:rPr>
-        <w:t>environment/workspace</w:t>
+        <w:t>help</w:t>
       </w:r>
       <w:r>
         <w:rPr>
@@ -2186,7 +2186,25 @@
           <w:sz w:val="22"/>
           <w:szCs w:val="22"/>
         </w:rPr>
-        <w:t>2.10 Ajuda (</w:t>
+        <w:t>2.</w:t>
+      </w:r>
+      <w:r>
+        <w:rPr>
+          <w:rFonts w:eastAsia="Ubuntu" w:cs="Ubuntu" w:ascii="Ubuntu" w:hAnsi="Ubuntu"/>
+          <w:color w:val="181717"/>
+          <w:sz w:val="22"/>
+          <w:szCs w:val="22"/>
+        </w:rPr>
+        <w:t>10</w:t>
+      </w:r>
+      <w:r>
+        <w:rPr>
+          <w:rFonts w:eastAsia="Ubuntu" w:cs="Ubuntu" w:ascii="Ubuntu" w:hAnsi="Ubuntu"/>
+          <w:color w:val="181717"/>
+          <w:sz w:val="22"/>
+          <w:szCs w:val="22"/>
+        </w:rPr>
+        <w:t xml:space="preserve"> Ambiente (</w:t>
       </w:r>
       <w:r>
         <w:rPr>
@@ -2197,7 +2215,7 @@
           <w:sz w:val="22"/>
           <w:szCs w:val="22"/>
         </w:rPr>
-        <w:t>help</w:t>
+        <w:t>environment/workspace</w:t>
       </w:r>
       <w:r>
         <w:rPr>
@@ -2401,7 +2419,29 @@
           <w:sz w:val="22"/>
           <w:szCs w:val="22"/>
         </w:rPr>
-        <w:t>vector, factor, matrix e data frame</w:t>
+        <w:t xml:space="preserve">vector, factor, matrix, </w:t>
+      </w:r>
+      <w:r>
+        <w:rPr>
+          <w:rFonts w:eastAsia="Ubuntu" w:cs="Ubuntu" w:ascii="Ubuntu" w:hAnsi="Ubuntu"/>
+          <w:i/>
+          <w:iCs/>
+          <w:color w:val="181717"/>
+          <w:sz w:val="22"/>
+          <w:szCs w:val="22"/>
+        </w:rPr>
+        <w:t>array</w:t>
+      </w:r>
+      <w:r>
+        <w:rPr>
+          <w:rFonts w:eastAsia="Ubuntu" w:cs="Ubuntu" w:ascii="Ubuntu" w:hAnsi="Ubuntu"/>
+          <w:i/>
+          <w:iCs/>
+          <w:color w:val="181717"/>
+          <w:sz w:val="22"/>
+          <w:szCs w:val="22"/>
+        </w:rPr>
+        <w:t xml:space="preserve"> e data frame</w:t>
       </w:r>
       <w:r>
         <w:rPr>

</xml_diff>